<commit_message>
just went through it just removed a double word
</commit_message>
<xml_diff>
--- a/TaskBerry_ProjectReport_final_final.docx
+++ b/TaskBerry_ProjectReport_final_final.docx
@@ -242,7 +242,7 @@
       <w:sdtContent>
         <w:p>
           <w:pPr>
-            <w:pStyle w:val="TOCHeading"/>
+            <w:pStyle w:val="Kopvaninhoudsopgave"/>
             <w:jc w:val="both"/>
             <w:rPr>
               <w:rFonts w:ascii="Arial" w:hAnsi="Arial" w:cs="Arial"/>
@@ -257,7 +257,7 @@
         </w:p>
         <w:p>
           <w:pPr>
-            <w:pStyle w:val="TOC1"/>
+            <w:pStyle w:val="Inhopg1"/>
             <w:tabs>
               <w:tab w:val="right" w:leader="dot" w:pos="9350"/>
             </w:tabs>
@@ -345,7 +345,7 @@
         </w:p>
         <w:p>
           <w:pPr>
-            <w:pStyle w:val="TOC1"/>
+            <w:pStyle w:val="Inhopg1"/>
             <w:tabs>
               <w:tab w:val="right" w:leader="dot" w:pos="9350"/>
             </w:tabs>
@@ -415,7 +415,7 @@
         </w:p>
         <w:p>
           <w:pPr>
-            <w:pStyle w:val="TOC1"/>
+            <w:pStyle w:val="Inhopg1"/>
             <w:tabs>
               <w:tab w:val="right" w:leader="dot" w:pos="9350"/>
             </w:tabs>
@@ -485,7 +485,7 @@
         </w:p>
         <w:p>
           <w:pPr>
-            <w:pStyle w:val="TOC1"/>
+            <w:pStyle w:val="Inhopg1"/>
             <w:tabs>
               <w:tab w:val="right" w:leader="dot" w:pos="9350"/>
             </w:tabs>
@@ -556,7 +556,7 @@
         </w:p>
         <w:p>
           <w:pPr>
-            <w:pStyle w:val="TOC1"/>
+            <w:pStyle w:val="Inhopg1"/>
             <w:tabs>
               <w:tab w:val="right" w:leader="dot" w:pos="9350"/>
             </w:tabs>
@@ -627,7 +627,7 @@
         </w:p>
         <w:p>
           <w:pPr>
-            <w:pStyle w:val="TOC1"/>
+            <w:pStyle w:val="Inhopg1"/>
             <w:tabs>
               <w:tab w:val="right" w:leader="dot" w:pos="9350"/>
             </w:tabs>
@@ -706,7 +706,7 @@
         </w:p>
         <w:p>
           <w:pPr>
-            <w:pStyle w:val="TOC1"/>
+            <w:pStyle w:val="Inhopg1"/>
             <w:tabs>
               <w:tab w:val="right" w:leader="dot" w:pos="9350"/>
             </w:tabs>
@@ -777,7 +777,7 @@
         </w:p>
         <w:p>
           <w:pPr>
-            <w:pStyle w:val="TOC1"/>
+            <w:pStyle w:val="Inhopg1"/>
             <w:tabs>
               <w:tab w:val="right" w:leader="dot" w:pos="9350"/>
             </w:tabs>
@@ -1075,7 +1075,7 @@
     </w:p>
     <w:p>
       <w:pPr>
-        <w:pStyle w:val="Heading1"/>
+        <w:pStyle w:val="Kop1"/>
         <w:jc w:val="both"/>
         <w:rPr>
           <w:rFonts w:ascii="Arial" w:hAnsi="Arial" w:cs="Arial"/>
@@ -1227,7 +1227,7 @@
     </w:p>
     <w:p>
       <w:pPr>
-        <w:pStyle w:val="Heading1"/>
+        <w:pStyle w:val="Kop1"/>
         <w:jc w:val="both"/>
         <w:rPr>
           <w:rFonts w:ascii="Arial" w:hAnsi="Arial" w:cs="Arial"/>
@@ -1302,7 +1302,7 @@
     </w:p>
     <w:p>
       <w:pPr>
-        <w:pStyle w:val="Heading1"/>
+        <w:pStyle w:val="Kop1"/>
         <w:jc w:val="both"/>
         <w:rPr>
           <w:rFonts w:ascii="Arial" w:hAnsi="Arial" w:cs="Arial"/>
@@ -1751,7 +1751,7 @@
     </w:p>
     <w:p>
       <w:pPr>
-        <w:pStyle w:val="Heading1"/>
+        <w:pStyle w:val="Kop1"/>
         <w:jc w:val="both"/>
         <w:rPr>
           <w:rFonts w:ascii="Arial" w:hAnsi="Arial" w:cs="Arial"/>
@@ -1945,25 +1945,7 @@
           <w:sz w:val="24"/>
           <w:szCs w:val="24"/>
         </w:rPr>
-        <w:t xml:space="preserve"> tackled the task of creating an accessible chatroom that stores everything inside the database. Michael Groenewegen van der </w:t>
-      </w:r>
-      <w:proofErr w:type="spellStart"/>
-      <w:r>
-        <w:rPr>
-          <w:rFonts w:ascii="Arial" w:hAnsi="Arial" w:cs="Arial"/>
-          <w:sz w:val="24"/>
-          <w:szCs w:val="24"/>
-        </w:rPr>
-        <w:t>Weijden</w:t>
-      </w:r>
-      <w:proofErr w:type="spellEnd"/>
-      <w:r>
-        <w:rPr>
-          <w:rFonts w:ascii="Arial" w:hAnsi="Arial" w:cs="Arial"/>
-          <w:sz w:val="24"/>
-          <w:szCs w:val="24"/>
-        </w:rPr>
-        <w:t xml:space="preserve"> did the work on smoothening the logic, implementation of algorithms and creation of classes.</w:t>
+        <w:t xml:space="preserve"> tackled the task of creating an accessible chatroom that stores everything inside the database. Michael Groenewegen van der Weijden did the work on smoothening the logic, implementation of algorithms and creation of classes.</w:t>
       </w:r>
     </w:p>
     <w:p>
@@ -2003,16 +1985,16 @@
             <v:path o:extrusionok="f" gradientshapeok="t" o:connecttype="rect"/>
             <o:lock v:ext="edit" aspectratio="t"/>
           </v:shapetype>
-          <v:shape id="_x0000_i1025" type="#_x0000_t75" style="width:556.5pt;height:174pt" o:ole="">
+          <v:shape id="_x0000_i1025" type="#_x0000_t75" style="width:556.35pt;height:174pt" o:ole="">
             <v:imagedata r:id="rId8" o:title=""/>
           </v:shape>
-          <o:OLEObject Type="Embed" ProgID="Excel.Sheet.12" ShapeID="_x0000_i1025" DrawAspect="Content" ObjectID="_1640766823" r:id="rId9"/>
+          <o:OLEObject Type="Embed" ProgID="Excel.Sheet.12" ShapeID="_x0000_i1025" DrawAspect="Content" ObjectID="_1640767350" r:id="rId9"/>
         </w:object>
       </w:r>
     </w:p>
     <w:p>
       <w:pPr>
-        <w:pStyle w:val="Caption"/>
+        <w:pStyle w:val="Bijschrift"/>
         <w:jc w:val="both"/>
         <w:rPr>
           <w:rFonts w:ascii="Arial" w:hAnsi="Arial" w:cs="Arial"/>
@@ -2023,27 +2005,14 @@
       <w:r>
         <w:t xml:space="preserve">Figure </w:t>
       </w:r>
-      <w:r>
-        <w:fldChar w:fldCharType="begin"/>
-      </w:r>
-      <w:r>
-        <w:instrText xml:space="preserve"> SEQ Figure \* ARABIC </w:instrText>
-      </w:r>
-      <w:r>
-        <w:fldChar w:fldCharType="separate"/>
-      </w:r>
-      <w:r>
-        <w:rPr>
-          <w:noProof/>
-        </w:rPr>
-        <w:t>1</w:t>
-      </w:r>
-      <w:r>
-        <w:rPr>
-          <w:noProof/>
-        </w:rPr>
-        <w:fldChar w:fldCharType="end"/>
-      </w:r>
+      <w:fldSimple w:instr=" SEQ Figure \* ARABIC ">
+        <w:r>
+          <w:rPr>
+            <w:noProof/>
+          </w:rPr>
+          <w:t>1</w:t>
+        </w:r>
+      </w:fldSimple>
       <w:bookmarkEnd w:id="4"/>
     </w:p>
     <w:p>
@@ -3118,34 +3087,21 @@
     </w:p>
     <w:p>
       <w:pPr>
-        <w:pStyle w:val="Caption"/>
+        <w:pStyle w:val="Bijschrift"/>
         <w:jc w:val="both"/>
       </w:pPr>
       <w:bookmarkStart w:id="6" w:name="_Ref30150459"/>
       <w:r>
         <w:t xml:space="preserve">Figure </w:t>
       </w:r>
-      <w:r>
-        <w:fldChar w:fldCharType="begin"/>
-      </w:r>
-      <w:r>
-        <w:instrText xml:space="preserve"> SEQ Figure \* ARABIC </w:instrText>
-      </w:r>
-      <w:r>
-        <w:fldChar w:fldCharType="separate"/>
-      </w:r>
-      <w:r>
-        <w:rPr>
-          <w:noProof/>
-        </w:rPr>
-        <w:t>2</w:t>
-      </w:r>
-      <w:r>
-        <w:rPr>
-          <w:noProof/>
-        </w:rPr>
-        <w:fldChar w:fldCharType="end"/>
-      </w:r>
+      <w:fldSimple w:instr=" SEQ Figure \* ARABIC ">
+        <w:r>
+          <w:rPr>
+            <w:noProof/>
+          </w:rPr>
+          <w:t>2</w:t>
+        </w:r>
+      </w:fldSimple>
       <w:bookmarkEnd w:id="6"/>
     </w:p>
     <w:p/>
@@ -3207,33 +3163,20 @@
     </w:p>
     <w:p>
       <w:pPr>
-        <w:pStyle w:val="Caption"/>
+        <w:pStyle w:val="Bijschrift"/>
       </w:pPr>
       <w:bookmarkStart w:id="7" w:name="_Ref30150926"/>
       <w:r>
         <w:t xml:space="preserve">Figure </w:t>
       </w:r>
-      <w:r>
-        <w:fldChar w:fldCharType="begin"/>
-      </w:r>
-      <w:r>
-        <w:instrText xml:space="preserve"> SEQ Figure \* ARABIC </w:instrText>
-      </w:r>
-      <w:r>
-        <w:fldChar w:fldCharType="separate"/>
-      </w:r>
-      <w:r>
-        <w:rPr>
-          <w:noProof/>
-        </w:rPr>
-        <w:t>3</w:t>
-      </w:r>
-      <w:r>
-        <w:rPr>
-          <w:noProof/>
-        </w:rPr>
-        <w:fldChar w:fldCharType="end"/>
-      </w:r>
+      <w:fldSimple w:instr=" SEQ Figure \* ARABIC ">
+        <w:r>
+          <w:rPr>
+            <w:noProof/>
+          </w:rPr>
+          <w:t>3</w:t>
+        </w:r>
+      </w:fldSimple>
       <w:bookmarkEnd w:id="7"/>
     </w:p>
     <w:p/>
@@ -3290,33 +3233,20 @@
     </w:p>
     <w:p>
       <w:pPr>
-        <w:pStyle w:val="Caption"/>
+        <w:pStyle w:val="Bijschrift"/>
       </w:pPr>
       <w:bookmarkStart w:id="8" w:name="_Ref30151000"/>
       <w:r>
         <w:t xml:space="preserve">Figure </w:t>
       </w:r>
-      <w:r>
-        <w:fldChar w:fldCharType="begin"/>
-      </w:r>
-      <w:r>
-        <w:instrText xml:space="preserve"> SEQ Figure \* ARABIC </w:instrText>
-      </w:r>
-      <w:r>
-        <w:fldChar w:fldCharType="separate"/>
-      </w:r>
-      <w:r>
-        <w:rPr>
-          <w:noProof/>
-        </w:rPr>
-        <w:t>4</w:t>
-      </w:r>
-      <w:r>
-        <w:rPr>
-          <w:noProof/>
-        </w:rPr>
-        <w:fldChar w:fldCharType="end"/>
-      </w:r>
+      <w:fldSimple w:instr=" SEQ Figure \* ARABIC ">
+        <w:r>
+          <w:rPr>
+            <w:noProof/>
+          </w:rPr>
+          <w:t>4</w:t>
+        </w:r>
+      </w:fldSimple>
       <w:bookmarkEnd w:id="8"/>
     </w:p>
     <w:p/>
@@ -3374,33 +3304,20 @@
     </w:p>
     <w:p>
       <w:pPr>
-        <w:pStyle w:val="Caption"/>
+        <w:pStyle w:val="Bijschrift"/>
       </w:pPr>
       <w:bookmarkStart w:id="9" w:name="_Ref30151118"/>
       <w:r>
         <w:t xml:space="preserve">Figure </w:t>
       </w:r>
-      <w:r>
-        <w:fldChar w:fldCharType="begin"/>
-      </w:r>
-      <w:r>
-        <w:instrText xml:space="preserve"> SEQ Figure \* ARABIC </w:instrText>
-      </w:r>
-      <w:r>
-        <w:fldChar w:fldCharType="separate"/>
-      </w:r>
-      <w:r>
-        <w:rPr>
-          <w:noProof/>
-        </w:rPr>
-        <w:t>5</w:t>
-      </w:r>
-      <w:r>
-        <w:rPr>
-          <w:noProof/>
-        </w:rPr>
-        <w:fldChar w:fldCharType="end"/>
-      </w:r>
+      <w:fldSimple w:instr=" SEQ Figure \* ARABIC ">
+        <w:r>
+          <w:rPr>
+            <w:noProof/>
+          </w:rPr>
+          <w:t>5</w:t>
+        </w:r>
+      </w:fldSimple>
       <w:bookmarkEnd w:id="9"/>
     </w:p>
     <w:p/>
@@ -3457,33 +3374,20 @@
     </w:p>
     <w:p>
       <w:pPr>
-        <w:pStyle w:val="Caption"/>
+        <w:pStyle w:val="Bijschrift"/>
       </w:pPr>
       <w:bookmarkStart w:id="10" w:name="_Ref30151313"/>
       <w:r>
         <w:t xml:space="preserve">Figure </w:t>
       </w:r>
-      <w:r>
-        <w:fldChar w:fldCharType="begin"/>
-      </w:r>
-      <w:r>
-        <w:instrText xml:space="preserve"> SEQ Figure \* ARABIC </w:instrText>
-      </w:r>
-      <w:r>
-        <w:fldChar w:fldCharType="separate"/>
-      </w:r>
-      <w:r>
-        <w:rPr>
-          <w:noProof/>
-        </w:rPr>
-        <w:t>6</w:t>
-      </w:r>
-      <w:r>
-        <w:rPr>
-          <w:noProof/>
-        </w:rPr>
-        <w:fldChar w:fldCharType="end"/>
-      </w:r>
+      <w:fldSimple w:instr=" SEQ Figure \* ARABIC ">
+        <w:r>
+          <w:rPr>
+            <w:noProof/>
+          </w:rPr>
+          <w:t>6</w:t>
+        </w:r>
+      </w:fldSimple>
       <w:bookmarkEnd w:id="10"/>
     </w:p>
     <w:p>
@@ -3540,33 +3444,20 @@
     </w:p>
     <w:p>
       <w:pPr>
-        <w:pStyle w:val="Caption"/>
+        <w:pStyle w:val="Bijschrift"/>
       </w:pPr>
       <w:bookmarkStart w:id="11" w:name="_Ref30151515"/>
       <w:r>
         <w:t xml:space="preserve">Figure </w:t>
       </w:r>
-      <w:r>
-        <w:fldChar w:fldCharType="begin"/>
-      </w:r>
-      <w:r>
-        <w:instrText xml:space="preserve"> SEQ Figure \* ARABIC </w:instrText>
-      </w:r>
-      <w:r>
-        <w:fldChar w:fldCharType="separate"/>
-      </w:r>
-      <w:r>
-        <w:rPr>
-          <w:noProof/>
-        </w:rPr>
-        <w:t>7</w:t>
-      </w:r>
-      <w:r>
-        <w:rPr>
-          <w:noProof/>
-        </w:rPr>
-        <w:fldChar w:fldCharType="end"/>
-      </w:r>
+      <w:fldSimple w:instr=" SEQ Figure \* ARABIC ">
+        <w:r>
+          <w:rPr>
+            <w:noProof/>
+          </w:rPr>
+          <w:t>7</w:t>
+        </w:r>
+      </w:fldSimple>
       <w:bookmarkEnd w:id="11"/>
     </w:p>
     <w:p/>
@@ -3822,27 +3713,7 @@
           <w:szCs w:val="24"/>
           <w:lang w:val="en-GB"/>
         </w:rPr>
-        <w:t xml:space="preserve">first implementation was made by Michael Groenewegen van der </w:t>
-      </w:r>
-      <w:proofErr w:type="spellStart"/>
-      <w:r>
-        <w:rPr>
-          <w:rFonts w:ascii="Arial" w:hAnsi="Arial" w:cs="Arial"/>
-          <w:sz w:val="24"/>
-          <w:szCs w:val="24"/>
-          <w:lang w:val="en-GB"/>
-        </w:rPr>
-        <w:t>Weijden</w:t>
-      </w:r>
-      <w:proofErr w:type="spellEnd"/>
-      <w:r>
-        <w:rPr>
-          <w:rFonts w:ascii="Arial" w:hAnsi="Arial" w:cs="Arial"/>
-          <w:sz w:val="24"/>
-          <w:szCs w:val="24"/>
-          <w:lang w:val="en-GB"/>
-        </w:rPr>
-        <w:t xml:space="preserve"> and later changes were made by Alexander Todorov, keeping the core design the same throughout the whole process</w:t>
+        <w:t>first implementation was made by Michael Groenewegen van der Weijden and later changes were made by Alexander Todorov, keeping the core design the same throughout the whole process</w:t>
       </w:r>
       <w:r>
         <w:rPr>
@@ -4425,14 +4296,6 @@
           <w:szCs w:val="24"/>
           <w:lang w:val="en-GB"/>
         </w:rPr>
-      </w:r>
-      <w:r>
-        <w:rPr>
-          <w:rFonts w:ascii="Arial" w:hAnsi="Arial" w:cs="Arial"/>
-          <w:sz w:val="24"/>
-          <w:szCs w:val="24"/>
-          <w:lang w:val="en-GB"/>
-        </w:rPr>
         <w:instrText xml:space="preserve"> \* MERGEFORMAT </w:instrText>
       </w:r>
       <w:r>
@@ -4442,6 +4305,14 @@
           <w:szCs w:val="24"/>
           <w:lang w:val="en-GB"/>
         </w:rPr>
+      </w:r>
+      <w:r>
+        <w:rPr>
+          <w:rFonts w:ascii="Arial" w:hAnsi="Arial" w:cs="Arial"/>
+          <w:sz w:val="24"/>
+          <w:szCs w:val="24"/>
+          <w:lang w:val="en-GB"/>
+        </w:rPr>
         <w:fldChar w:fldCharType="separate"/>
       </w:r>
       <w:r>
@@ -4520,14 +4391,6 @@
           <w:szCs w:val="24"/>
           <w:lang w:val="en-GB"/>
         </w:rPr>
-      </w:r>
-      <w:r>
-        <w:rPr>
-          <w:rFonts w:ascii="Arial" w:hAnsi="Arial" w:cs="Arial"/>
-          <w:sz w:val="24"/>
-          <w:szCs w:val="24"/>
-          <w:lang w:val="en-GB"/>
-        </w:rPr>
         <w:instrText xml:space="preserve"> \* MERGEFORMAT </w:instrText>
       </w:r>
       <w:r>
@@ -4537,6 +4400,14 @@
           <w:szCs w:val="24"/>
           <w:lang w:val="en-GB"/>
         </w:rPr>
+      </w:r>
+      <w:r>
+        <w:rPr>
+          <w:rFonts w:ascii="Arial" w:hAnsi="Arial" w:cs="Arial"/>
+          <w:sz w:val="24"/>
+          <w:szCs w:val="24"/>
+          <w:lang w:val="en-GB"/>
+        </w:rPr>
         <w:fldChar w:fldCharType="separate"/>
       </w:r>
       <w:r>
@@ -4615,15 +4486,15 @@
           <w:szCs w:val="24"/>
           <w:lang w:val="en-GB"/>
         </w:rPr>
-      </w:r>
-      <w:r>
-        <w:rPr>
-          <w:rFonts w:ascii="Arial" w:hAnsi="Arial" w:cs="Arial"/>
-          <w:sz w:val="24"/>
-          <w:szCs w:val="24"/>
-          <w:lang w:val="en-GB"/>
-        </w:rPr>
         <w:instrText xml:space="preserve"> \* MERGEFORMAT </w:instrText>
+      </w:r>
+      <w:r>
+        <w:rPr>
+          <w:rFonts w:ascii="Arial" w:hAnsi="Arial" w:cs="Arial"/>
+          <w:sz w:val="24"/>
+          <w:szCs w:val="24"/>
+          <w:lang w:val="en-GB"/>
+        </w:rPr>
       </w:r>
       <w:r>
         <w:rPr>
@@ -4746,7 +4617,7 @@
     </w:p>
     <w:p>
       <w:pPr>
-        <w:pStyle w:val="Caption"/>
+        <w:pStyle w:val="Bijschrift"/>
         <w:jc w:val="both"/>
         <w:rPr>
           <w:rFonts w:ascii="Arial" w:hAnsi="Arial" w:cs="Arial"/>
@@ -4759,27 +4630,14 @@
       <w:r>
         <w:t xml:space="preserve">Figure </w:t>
       </w:r>
-      <w:r>
-        <w:fldChar w:fldCharType="begin"/>
-      </w:r>
-      <w:r>
-        <w:instrText xml:space="preserve"> SEQ Figure \* ARABIC </w:instrText>
-      </w:r>
-      <w:r>
-        <w:fldChar w:fldCharType="separate"/>
-      </w:r>
-      <w:r>
-        <w:rPr>
-          <w:noProof/>
-        </w:rPr>
-        <w:t>8</w:t>
-      </w:r>
-      <w:r>
-        <w:rPr>
-          <w:noProof/>
-        </w:rPr>
-        <w:fldChar w:fldCharType="end"/>
-      </w:r>
+      <w:fldSimple w:instr=" SEQ Figure \* ARABIC ">
+        <w:r>
+          <w:rPr>
+            <w:noProof/>
+          </w:rPr>
+          <w:t>8</w:t>
+        </w:r>
+      </w:fldSimple>
       <w:bookmarkEnd w:id="12"/>
     </w:p>
     <w:p>
@@ -4841,7 +4699,7 @@
     </w:p>
     <w:p>
       <w:pPr>
-        <w:pStyle w:val="Caption"/>
+        <w:pStyle w:val="Bijschrift"/>
         <w:jc w:val="both"/>
         <w:rPr>
           <w:noProof/>
@@ -4851,27 +4709,14 @@
       <w:r>
         <w:t xml:space="preserve">Figure </w:t>
       </w:r>
-      <w:r>
-        <w:fldChar w:fldCharType="begin"/>
-      </w:r>
-      <w:r>
-        <w:instrText xml:space="preserve"> SEQ Figure \* ARABIC </w:instrText>
-      </w:r>
-      <w:r>
-        <w:fldChar w:fldCharType="separate"/>
-      </w:r>
-      <w:r>
-        <w:rPr>
-          <w:noProof/>
-        </w:rPr>
-        <w:t>9</w:t>
-      </w:r>
-      <w:r>
-        <w:rPr>
-          <w:noProof/>
-        </w:rPr>
-        <w:fldChar w:fldCharType="end"/>
-      </w:r>
+      <w:fldSimple w:instr=" SEQ Figure \* ARABIC ">
+        <w:r>
+          <w:rPr>
+            <w:noProof/>
+          </w:rPr>
+          <w:t>9</w:t>
+        </w:r>
+      </w:fldSimple>
       <w:bookmarkEnd w:id="13"/>
     </w:p>
     <w:p>
@@ -4928,20 +4773,33 @@
     </w:p>
     <w:p>
       <w:pPr>
-        <w:pStyle w:val="Caption"/>
+        <w:pStyle w:val="Bijschrift"/>
       </w:pPr>
       <w:bookmarkStart w:id="14" w:name="_Ref30152973"/>
       <w:r>
         <w:t xml:space="preserve">Figure </w:t>
       </w:r>
-      <w:fldSimple w:instr=" SEQ Figure \* ARABIC ">
-        <w:r>
-          <w:rPr>
-            <w:noProof/>
-          </w:rPr>
-          <w:t>10</w:t>
-        </w:r>
-      </w:fldSimple>
+      <w:r>
+        <w:fldChar w:fldCharType="begin"/>
+      </w:r>
+      <w:r>
+        <w:instrText xml:space="preserve"> SEQ Figure \* ARABIC </w:instrText>
+      </w:r>
+      <w:r>
+        <w:fldChar w:fldCharType="separate"/>
+      </w:r>
+      <w:r>
+        <w:rPr>
+          <w:noProof/>
+        </w:rPr>
+        <w:t>10</w:t>
+      </w:r>
+      <w:r>
+        <w:rPr>
+          <w:noProof/>
+        </w:rPr>
+        <w:fldChar w:fldCharType="end"/>
+      </w:r>
       <w:bookmarkEnd w:id="14"/>
     </w:p>
     <w:p>
@@ -5003,21 +4861,34 @@
     </w:p>
     <w:p>
       <w:pPr>
-        <w:pStyle w:val="Caption"/>
+        <w:pStyle w:val="Bijschrift"/>
         <w:jc w:val="both"/>
       </w:pPr>
       <w:bookmarkStart w:id="15" w:name="_Ref30153033"/>
       <w:r>
         <w:t xml:space="preserve">Figure </w:t>
       </w:r>
-      <w:fldSimple w:instr=" SEQ Figure \* ARABIC ">
-        <w:r>
-          <w:rPr>
-            <w:noProof/>
-          </w:rPr>
-          <w:t>11</w:t>
-        </w:r>
-      </w:fldSimple>
+      <w:r>
+        <w:fldChar w:fldCharType="begin"/>
+      </w:r>
+      <w:r>
+        <w:instrText xml:space="preserve"> SEQ Figure \* ARABIC </w:instrText>
+      </w:r>
+      <w:r>
+        <w:fldChar w:fldCharType="separate"/>
+      </w:r>
+      <w:r>
+        <w:rPr>
+          <w:noProof/>
+        </w:rPr>
+        <w:t>11</w:t>
+      </w:r>
+      <w:r>
+        <w:rPr>
+          <w:noProof/>
+        </w:rPr>
+        <w:fldChar w:fldCharType="end"/>
+      </w:r>
       <w:bookmarkEnd w:id="15"/>
     </w:p>
     <w:p>
@@ -5074,20 +4945,33 @@
     </w:p>
     <w:p>
       <w:pPr>
-        <w:pStyle w:val="Caption"/>
+        <w:pStyle w:val="Bijschrift"/>
       </w:pPr>
       <w:bookmarkStart w:id="16" w:name="_Ref30153111"/>
       <w:r>
         <w:t xml:space="preserve">Figure </w:t>
       </w:r>
-      <w:fldSimple w:instr=" SEQ Figure \* ARABIC ">
-        <w:r>
-          <w:rPr>
-            <w:noProof/>
-          </w:rPr>
-          <w:t>12</w:t>
-        </w:r>
-      </w:fldSimple>
+      <w:r>
+        <w:fldChar w:fldCharType="begin"/>
+      </w:r>
+      <w:r>
+        <w:instrText xml:space="preserve"> SEQ Figure \* ARABIC </w:instrText>
+      </w:r>
+      <w:r>
+        <w:fldChar w:fldCharType="separate"/>
+      </w:r>
+      <w:r>
+        <w:rPr>
+          <w:noProof/>
+        </w:rPr>
+        <w:t>12</w:t>
+      </w:r>
+      <w:r>
+        <w:rPr>
+          <w:noProof/>
+        </w:rPr>
+        <w:fldChar w:fldCharType="end"/>
+      </w:r>
       <w:bookmarkEnd w:id="16"/>
     </w:p>
     <w:p>
@@ -5443,27 +5327,7 @@
           <w:szCs w:val="24"/>
           <w:lang w:val="en-GB"/>
         </w:rPr>
-        <w:t xml:space="preserve">newegen van der </w:t>
-      </w:r>
-      <w:proofErr w:type="spellStart"/>
-      <w:r>
-        <w:rPr>
-          <w:rFonts w:ascii="Arial" w:hAnsi="Arial" w:cs="Arial"/>
-          <w:sz w:val="24"/>
-          <w:szCs w:val="24"/>
-          <w:lang w:val="en-GB"/>
-        </w:rPr>
-        <w:t>Weijden</w:t>
-      </w:r>
-      <w:proofErr w:type="spellEnd"/>
-      <w:r>
-        <w:rPr>
-          <w:rFonts w:ascii="Arial" w:hAnsi="Arial" w:cs="Arial"/>
-          <w:sz w:val="24"/>
-          <w:szCs w:val="24"/>
-          <w:lang w:val="en-GB"/>
-        </w:rPr>
-        <w:t xml:space="preserve"> proceeded to test out the methods in small </w:t>
+        <w:t xml:space="preserve">newegen van der Weijden proceeded to test out the methods in small </w:t>
       </w:r>
       <w:r>
         <w:rPr>
@@ -5866,56 +5730,16 @@
           <w:szCs w:val="24"/>
           <w:lang w:val="en-GB"/>
         </w:rPr>
-        <w:t xml:space="preserve"> was implemented by Michael Groenewegen van der </w:t>
-      </w:r>
-      <w:proofErr w:type="spellStart"/>
-      <w:r>
-        <w:rPr>
-          <w:rFonts w:ascii="Arial" w:hAnsi="Arial" w:cs="Arial"/>
-          <w:sz w:val="24"/>
-          <w:szCs w:val="24"/>
-          <w:lang w:val="en-GB"/>
-        </w:rPr>
-        <w:t>Weijden</w:t>
-      </w:r>
-      <w:proofErr w:type="spellEnd"/>
-      <w:r>
-        <w:rPr>
-          <w:rFonts w:ascii="Arial" w:hAnsi="Arial" w:cs="Arial"/>
-          <w:sz w:val="24"/>
-          <w:szCs w:val="24"/>
-          <w:lang w:val="en-GB"/>
-        </w:rPr>
-        <w:t>.</w:t>
-      </w:r>
-      <w:r>
-        <w:rPr>
-          <w:rFonts w:ascii="Arial" w:hAnsi="Arial" w:cs="Arial"/>
-          <w:sz w:val="24"/>
-          <w:szCs w:val="24"/>
-          <w:lang w:val="en-GB"/>
-        </w:rPr>
-        <w:t xml:space="preserve"> The duo of Aleksandar Todorov and Michael Groenewegen van der </w:t>
-      </w:r>
-      <w:proofErr w:type="spellStart"/>
-      <w:r>
-        <w:rPr>
-          <w:rFonts w:ascii="Arial" w:hAnsi="Arial" w:cs="Arial"/>
-          <w:sz w:val="24"/>
-          <w:szCs w:val="24"/>
-          <w:lang w:val="en-GB"/>
-        </w:rPr>
-        <w:t>Weijden</w:t>
-      </w:r>
-      <w:proofErr w:type="spellEnd"/>
-      <w:r>
-        <w:rPr>
-          <w:rFonts w:ascii="Arial" w:hAnsi="Arial" w:cs="Arial"/>
-          <w:sz w:val="24"/>
-          <w:szCs w:val="24"/>
-          <w:lang w:val="en-GB"/>
-        </w:rPr>
-        <w:t xml:space="preserve"> </w:t>
+        <w:t xml:space="preserve"> was implemented by Michael Groenewegen van der Weijden.</w:t>
+      </w:r>
+      <w:r>
+        <w:rPr>
+          <w:rFonts w:ascii="Arial" w:hAnsi="Arial" w:cs="Arial"/>
+          <w:sz w:val="24"/>
+          <w:szCs w:val="24"/>
+          <w:lang w:val="en-GB"/>
+        </w:rPr>
+        <w:t xml:space="preserve"> The duo of Aleksandar Todorov and Michael Groenewegen van der Weijden </w:t>
       </w:r>
       <w:r>
         <w:rPr>
@@ -6583,7 +6407,7 @@
     </w:p>
     <w:p>
       <w:pPr>
-        <w:pStyle w:val="Heading1"/>
+        <w:pStyle w:val="Kop1"/>
         <w:jc w:val="both"/>
         <w:rPr>
           <w:rFonts w:ascii="Arial" w:hAnsi="Arial" w:cs="Arial"/>
@@ -6914,7 +6738,7 @@
           <w:szCs w:val="24"/>
           <w:lang w:val="en-GB"/>
         </w:rPr>
-        <w:t xml:space="preserve">. The only thing that that could be considered a drawback </w:t>
+        <w:t xml:space="preserve">. The only thing that could be considered a drawback </w:t>
       </w:r>
       <w:r>
         <w:rPr>
@@ -7081,7 +6905,7 @@
     </w:p>
     <w:p>
       <w:pPr>
-        <w:pStyle w:val="Heading1"/>
+        <w:pStyle w:val="Kop1"/>
         <w:rPr>
           <w:lang w:val="en-GB"/>
         </w:rPr>
@@ -7172,7 +6996,7 @@
     </w:p>
     <w:p>
       <w:pPr>
-        <w:pStyle w:val="Heading1"/>
+        <w:pStyle w:val="Kop1"/>
         <w:jc w:val="both"/>
         <w:rPr>
           <w:rFonts w:ascii="Arial" w:hAnsi="Arial" w:cs="Arial"/>
@@ -7200,6 +7024,8 @@
           <w:lang w:val="en-GB"/>
         </w:rPr>
       </w:pPr>
+      <w:bookmarkStart w:id="20" w:name="_GoBack"/>
+      <w:bookmarkEnd w:id="20"/>
     </w:p>
     <w:p>
       <w:pPr>
@@ -7464,8 +7290,6 @@
         </w:rPr>
         <w:t xml:space="preserve"> communication skills were improved and friendships were formed.</w:t>
       </w:r>
-      <w:bookmarkStart w:id="20" w:name="_GoBack"/>
-      <w:bookmarkEnd w:id="20"/>
     </w:p>
     <w:p>
       <w:pPr>
@@ -7654,7 +7478,7 @@
     </w:p>
     <w:p>
       <w:pPr>
-        <w:pStyle w:val="Heading1"/>
+        <w:pStyle w:val="Kop1"/>
         <w:jc w:val="both"/>
         <w:rPr>
           <w:rFonts w:ascii="Arial" w:hAnsi="Arial" w:cs="Arial"/>
@@ -8158,7 +7982,7 @@
     <w:sdtContent>
       <w:p>
         <w:pPr>
-          <w:pStyle w:val="Footer"/>
+          <w:pStyle w:val="Voettekst"/>
         </w:pPr>
         <w:r>
           <w:rPr>
@@ -8810,15 +8634,15 @@
     <w:lsdException w:name="Unresolved Mention" w:semiHidden="1" w:unhideWhenUsed="1"/>
     <w:lsdException w:name="Smart Link" w:semiHidden="1" w:unhideWhenUsed="1"/>
   </w:latentStyles>
-  <w:style w:type="paragraph" w:default="1" w:styleId="Normal">
+  <w:style w:type="paragraph" w:default="1" w:styleId="Standaard">
     <w:name w:val="Normal"/>
     <w:qFormat/>
   </w:style>
-  <w:style w:type="paragraph" w:styleId="Heading1">
+  <w:style w:type="paragraph" w:styleId="Kop1">
     <w:name w:val="heading 1"/>
-    <w:basedOn w:val="Normal"/>
-    <w:next w:val="Normal"/>
-    <w:link w:val="Heading1Char"/>
+    <w:basedOn w:val="Standaard"/>
+    <w:next w:val="Standaard"/>
+    <w:link w:val="Kop1Char"/>
     <w:uiPriority w:val="9"/>
     <w:qFormat/>
     <w:rsid w:val="007E5B85"/>
@@ -8835,11 +8659,11 @@
       <w:szCs w:val="32"/>
     </w:rPr>
   </w:style>
-  <w:style w:type="paragraph" w:styleId="Heading2">
+  <w:style w:type="paragraph" w:styleId="Kop2">
     <w:name w:val="heading 2"/>
-    <w:basedOn w:val="Normal"/>
-    <w:next w:val="Normal"/>
-    <w:link w:val="Heading2Char"/>
+    <w:basedOn w:val="Standaard"/>
+    <w:next w:val="Standaard"/>
+    <w:link w:val="Kop2Char"/>
     <w:uiPriority w:val="9"/>
     <w:unhideWhenUsed/>
     <w:qFormat/>
@@ -8857,11 +8681,11 @@
       <w:szCs w:val="26"/>
     </w:rPr>
   </w:style>
-  <w:style w:type="paragraph" w:styleId="Heading5">
+  <w:style w:type="paragraph" w:styleId="Kop5">
     <w:name w:val="heading 5"/>
-    <w:basedOn w:val="Normal"/>
-    <w:next w:val="Normal"/>
-    <w:link w:val="Heading5Char"/>
+    <w:basedOn w:val="Standaard"/>
+    <w:next w:val="Standaard"/>
+    <w:link w:val="Kop5Char"/>
     <w:uiPriority w:val="9"/>
     <w:unhideWhenUsed/>
     <w:qFormat/>
@@ -8877,13 +8701,13 @@
       <w:color w:val="2F5496" w:themeColor="accent1" w:themeShade="BF"/>
     </w:rPr>
   </w:style>
-  <w:style w:type="character" w:default="1" w:styleId="DefaultParagraphFont">
+  <w:style w:type="character" w:default="1" w:styleId="Standaardalinea-lettertype">
     <w:name w:val="Default Paragraph Font"/>
     <w:uiPriority w:val="1"/>
     <w:semiHidden/>
     <w:unhideWhenUsed/>
   </w:style>
-  <w:style w:type="table" w:default="1" w:styleId="TableNormal">
+  <w:style w:type="table" w:default="1" w:styleId="Standaardtabel">
     <w:name w:val="Normal Table"/>
     <w:uiPriority w:val="99"/>
     <w:semiHidden/>
@@ -8898,16 +8722,16 @@
       </w:tblCellMar>
     </w:tblPr>
   </w:style>
-  <w:style w:type="numbering" w:default="1" w:styleId="NoList">
+  <w:style w:type="numbering" w:default="1" w:styleId="Geenlijst">
     <w:name w:val="No List"/>
     <w:uiPriority w:val="99"/>
     <w:semiHidden/>
     <w:unhideWhenUsed/>
   </w:style>
-  <w:style w:type="character" w:customStyle="1" w:styleId="Heading1Char">
-    <w:name w:val="Heading 1 Char"/>
-    <w:basedOn w:val="DefaultParagraphFont"/>
-    <w:link w:val="Heading1"/>
+  <w:style w:type="character" w:customStyle="1" w:styleId="Kop1Char">
+    <w:name w:val="Kop 1 Char"/>
+    <w:basedOn w:val="Standaardalinea-lettertype"/>
+    <w:link w:val="Kop1"/>
     <w:uiPriority w:val="9"/>
     <w:rsid w:val="007E5B85"/>
     <w:rPr>
@@ -8917,10 +8741,10 @@
       <w:szCs w:val="32"/>
     </w:rPr>
   </w:style>
-  <w:style w:type="paragraph" w:styleId="TOCHeading">
+  <w:style w:type="paragraph" w:styleId="Kopvaninhoudsopgave">
     <w:name w:val="TOC Heading"/>
-    <w:basedOn w:val="Heading1"/>
-    <w:next w:val="Normal"/>
+    <w:basedOn w:val="Kop1"/>
+    <w:next w:val="Standaard"/>
     <w:uiPriority w:val="39"/>
     <w:unhideWhenUsed/>
     <w:qFormat/>
@@ -8929,10 +8753,10 @@
       <w:outlineLvl w:val="9"/>
     </w:pPr>
   </w:style>
-  <w:style w:type="paragraph" w:styleId="BalloonText">
+  <w:style w:type="paragraph" w:styleId="Ballontekst">
     <w:name w:val="Balloon Text"/>
-    <w:basedOn w:val="Normal"/>
-    <w:link w:val="BalloonTextChar"/>
+    <w:basedOn w:val="Standaard"/>
+    <w:link w:val="BallontekstChar"/>
     <w:uiPriority w:val="99"/>
     <w:semiHidden/>
     <w:unhideWhenUsed/>
@@ -8946,10 +8770,10 @@
       <w:szCs w:val="18"/>
     </w:rPr>
   </w:style>
-  <w:style w:type="character" w:customStyle="1" w:styleId="BalloonTextChar">
-    <w:name w:val="Balloon Text Char"/>
-    <w:basedOn w:val="DefaultParagraphFont"/>
-    <w:link w:val="BalloonText"/>
+  <w:style w:type="character" w:customStyle="1" w:styleId="BallontekstChar">
+    <w:name w:val="Ballontekst Char"/>
+    <w:basedOn w:val="Standaardalinea-lettertype"/>
+    <w:link w:val="Ballontekst"/>
     <w:uiPriority w:val="99"/>
     <w:semiHidden/>
     <w:rsid w:val="0048622C"/>
@@ -8959,10 +8783,10 @@
       <w:szCs w:val="18"/>
     </w:rPr>
   </w:style>
-  <w:style w:type="paragraph" w:styleId="TOC1">
+  <w:style w:type="paragraph" w:styleId="Inhopg1">
     <w:name w:val="toc 1"/>
-    <w:basedOn w:val="Normal"/>
-    <w:next w:val="Normal"/>
+    <w:basedOn w:val="Standaard"/>
+    <w:next w:val="Standaard"/>
     <w:autoRedefine/>
     <w:uiPriority w:val="39"/>
     <w:unhideWhenUsed/>
@@ -8973,7 +8797,7 @@
   </w:style>
   <w:style w:type="character" w:styleId="Hyperlink">
     <w:name w:val="Hyperlink"/>
-    <w:basedOn w:val="DefaultParagraphFont"/>
+    <w:basedOn w:val="Standaardalinea-lettertype"/>
     <w:uiPriority w:val="99"/>
     <w:unhideWhenUsed/>
     <w:rsid w:val="004E78BA"/>
@@ -8982,9 +8806,9 @@
       <w:u w:val="single"/>
     </w:rPr>
   </w:style>
-  <w:style w:type="character" w:styleId="UnresolvedMention">
+  <w:style w:type="character" w:styleId="Onopgelostemelding">
     <w:name w:val="Unresolved Mention"/>
-    <w:basedOn w:val="DefaultParagraphFont"/>
+    <w:basedOn w:val="Standaardalinea-lettertype"/>
     <w:uiPriority w:val="99"/>
     <w:semiHidden/>
     <w:unhideWhenUsed/>
@@ -8994,10 +8818,10 @@
       <w:shd w:val="clear" w:color="auto" w:fill="E1DFDD"/>
     </w:rPr>
   </w:style>
-  <w:style w:type="paragraph" w:styleId="Header">
+  <w:style w:type="paragraph" w:styleId="Koptekst">
     <w:name w:val="header"/>
-    <w:basedOn w:val="Normal"/>
-    <w:link w:val="HeaderChar"/>
+    <w:basedOn w:val="Standaard"/>
+    <w:link w:val="KoptekstChar"/>
     <w:uiPriority w:val="99"/>
     <w:unhideWhenUsed/>
     <w:rsid w:val="00EA08EF"/>
@@ -9009,17 +8833,17 @@
       <w:spacing w:after="0" w:line="240" w:lineRule="auto"/>
     </w:pPr>
   </w:style>
-  <w:style w:type="character" w:customStyle="1" w:styleId="HeaderChar">
-    <w:name w:val="Header Char"/>
-    <w:basedOn w:val="DefaultParagraphFont"/>
-    <w:link w:val="Header"/>
+  <w:style w:type="character" w:customStyle="1" w:styleId="KoptekstChar">
+    <w:name w:val="Koptekst Char"/>
+    <w:basedOn w:val="Standaardalinea-lettertype"/>
+    <w:link w:val="Koptekst"/>
     <w:uiPriority w:val="99"/>
     <w:rsid w:val="00EA08EF"/>
   </w:style>
-  <w:style w:type="paragraph" w:styleId="Footer">
+  <w:style w:type="paragraph" w:styleId="Voettekst">
     <w:name w:val="footer"/>
-    <w:basedOn w:val="Normal"/>
-    <w:link w:val="FooterChar"/>
+    <w:basedOn w:val="Standaard"/>
+    <w:link w:val="VoettekstChar"/>
     <w:uiPriority w:val="99"/>
     <w:unhideWhenUsed/>
     <w:rsid w:val="00EA08EF"/>
@@ -9031,16 +8855,16 @@
       <w:spacing w:after="0" w:line="240" w:lineRule="auto"/>
     </w:pPr>
   </w:style>
-  <w:style w:type="character" w:customStyle="1" w:styleId="FooterChar">
-    <w:name w:val="Footer Char"/>
-    <w:basedOn w:val="DefaultParagraphFont"/>
-    <w:link w:val="Footer"/>
+  <w:style w:type="character" w:customStyle="1" w:styleId="VoettekstChar">
+    <w:name w:val="Voettekst Char"/>
+    <w:basedOn w:val="Standaardalinea-lettertype"/>
+    <w:link w:val="Voettekst"/>
     <w:uiPriority w:val="99"/>
     <w:rsid w:val="00EA08EF"/>
   </w:style>
-  <w:style w:type="character" w:styleId="FollowedHyperlink">
+  <w:style w:type="character" w:styleId="GevolgdeHyperlink">
     <w:name w:val="FollowedHyperlink"/>
-    <w:basedOn w:val="DefaultParagraphFont"/>
+    <w:basedOn w:val="Standaardalinea-lettertype"/>
     <w:uiPriority w:val="99"/>
     <w:semiHidden/>
     <w:unhideWhenUsed/>
@@ -9050,9 +8874,9 @@
       <w:u w:val="single"/>
     </w:rPr>
   </w:style>
-  <w:style w:type="character" w:styleId="PlaceholderText">
+  <w:style w:type="character" w:styleId="Tekstvantijdelijkeaanduiding">
     <w:name w:val="Placeholder Text"/>
-    <w:basedOn w:val="DefaultParagraphFont"/>
+    <w:basedOn w:val="Standaardalinea-lettertype"/>
     <w:uiPriority w:val="99"/>
     <w:semiHidden/>
     <w:rsid w:val="00DC1DEE"/>
@@ -9060,10 +8884,10 @@
       <w:color w:val="808080"/>
     </w:rPr>
   </w:style>
-  <w:style w:type="paragraph" w:styleId="Caption">
+  <w:style w:type="paragraph" w:styleId="Bijschrift">
     <w:name w:val="caption"/>
-    <w:basedOn w:val="Normal"/>
-    <w:next w:val="Normal"/>
+    <w:basedOn w:val="Standaard"/>
+    <w:next w:val="Standaard"/>
     <w:uiPriority w:val="35"/>
     <w:unhideWhenUsed/>
     <w:qFormat/>
@@ -9079,10 +8903,10 @@
       <w:szCs w:val="18"/>
     </w:rPr>
   </w:style>
-  <w:style w:type="character" w:customStyle="1" w:styleId="Heading2Char">
-    <w:name w:val="Heading 2 Char"/>
-    <w:basedOn w:val="DefaultParagraphFont"/>
-    <w:link w:val="Heading2"/>
+  <w:style w:type="character" w:customStyle="1" w:styleId="Kop2Char">
+    <w:name w:val="Kop 2 Char"/>
+    <w:basedOn w:val="Standaardalinea-lettertype"/>
+    <w:link w:val="Kop2"/>
     <w:uiPriority w:val="9"/>
     <w:rsid w:val="00234C35"/>
     <w:rPr>
@@ -9092,10 +8916,10 @@
       <w:szCs w:val="26"/>
     </w:rPr>
   </w:style>
-  <w:style w:type="character" w:customStyle="1" w:styleId="Heading5Char">
-    <w:name w:val="Heading 5 Char"/>
-    <w:basedOn w:val="DefaultParagraphFont"/>
-    <w:link w:val="Heading5"/>
+  <w:style w:type="character" w:customStyle="1" w:styleId="Kop5Char">
+    <w:name w:val="Kop 5 Char"/>
+    <w:basedOn w:val="Standaardalinea-lettertype"/>
+    <w:link w:val="Kop5"/>
     <w:uiPriority w:val="9"/>
     <w:rsid w:val="005D6DCE"/>
     <w:rPr>
@@ -9105,7 +8929,7 @@
   </w:style>
   <w:style w:type="character" w:customStyle="1" w:styleId="result-subtitle">
     <w:name w:val="result-subtitle"/>
-    <w:basedOn w:val="DefaultParagraphFont"/>
+    <w:basedOn w:val="Standaardalinea-lettertype"/>
     <w:rsid w:val="005D6DCE"/>
   </w:style>
 </w:styles>
@@ -9411,7 +9235,7 @@
 </file>
 
 <file path=customXml/itemProps1.xml><?xml version="1.0" encoding="utf-8"?>
-<ds:datastoreItem xmlns:ds="http://schemas.openxmlformats.org/officeDocument/2006/customXml" ds:itemID="{46B71290-6074-43FA-8B5A-B26D429715F3}">
+<ds:datastoreItem xmlns:ds="http://schemas.openxmlformats.org/officeDocument/2006/customXml" ds:itemID="{0F900117-0E8E-438B-85CB-F50715D69B1B}">
   <ds:schemaRefs>
     <ds:schemaRef ds:uri="http://schemas.openxmlformats.org/officeDocument/2006/bibliography"/>
   </ds:schemaRefs>

</xml_diff>